<commit_message>
adding css and content
</commit_message>
<xml_diff>
--- a/Non-code documents/week 2 css research.docx
+++ b/Non-code documents/week 2 css research.docx
@@ -31,7 +31,72 @@
         <w:jc w:val="center"/>
       </w:pPr>
     </w:p>
-    <w:p/>
+    <w:p>
+      <w:pPr>
+        <w:numPr>
+          <w:ilvl w:val="0"/>
+          <w:numId w:val="1"/>
+        </w:numPr>
+        <w:shd w:val="clear" w:color="auto" w:fill="F8F9FA"/>
+        <w:spacing w:before="100" w:beforeAutospacing="1" w:after="100" w:afterAutospacing="1" w:line="240" w:lineRule="auto"/>
+        <w:rPr>
+          <w:rFonts w:ascii="Segoe UI" w:eastAsia="Times New Roman" w:hAnsi="Segoe UI" w:cs="Segoe UI"/>
+          <w:color w:val="1D2125"/>
+          <w:kern w:val="0"/>
+          <w:sz w:val="23"/>
+          <w:szCs w:val="23"/>
+          <w14:ligatures w14:val="none"/>
+        </w:rPr>
+      </w:pPr>
+      <w:r>
+        <w:rPr>
+          <w:rFonts w:ascii="Segoe UI" w:eastAsia="Times New Roman" w:hAnsi="Segoe UI" w:cs="Segoe UI"/>
+          <w:color w:val="1D2125"/>
+          <w:kern w:val="0"/>
+          <w:sz w:val="23"/>
+          <w:szCs w:val="23"/>
+          <w14:ligatures w14:val="none"/>
+        </w:rPr>
+        <w:t>Explore the use of CSS custom properties (variables) and their benefits in managing reusable styles and theming. Research how CSS variables can improve code maintainability and enable dynamic styling changes.</w:t>
+      </w:r>
+    </w:p>
+    <w:p>
+      <w:pPr>
+        <w:numPr>
+          <w:ilvl w:val="0"/>
+          <w:numId w:val="1"/>
+        </w:numPr>
+        <w:shd w:val="clear" w:color="auto" w:fill="F8F9FA"/>
+        <w:spacing w:before="100" w:beforeAutospacing="1" w:after="100" w:afterAutospacing="1" w:line="240" w:lineRule="auto"/>
+        <w:rPr>
+          <w:rFonts w:ascii="Segoe UI" w:eastAsia="Times New Roman" w:hAnsi="Segoe UI" w:cs="Segoe UI"/>
+          <w:color w:val="1D2125"/>
+          <w:kern w:val="0"/>
+          <w:sz w:val="23"/>
+          <w:szCs w:val="23"/>
+          <w14:ligatures w14:val="none"/>
+        </w:rPr>
+      </w:pPr>
+      <w:r>
+        <w:rPr>
+          <w:rFonts w:ascii="Segoe UI" w:eastAsia="Times New Roman" w:hAnsi="Segoe UI" w:cs="Segoe UI"/>
+          <w:color w:val="1D2125"/>
+          <w:kern w:val="0"/>
+          <w:sz w:val="23"/>
+          <w:szCs w:val="23"/>
+          <w14:ligatures w14:val="none"/>
+        </w:rPr>
+        <w:t>Investigate the role of CSS in ensuring sufficient contrast and color accessibility for users with visual impairments. Research techniques for implementing accessible color schemes.</w:t>
+      </w:r>
+    </w:p>
+    <w:p>
+      <w:r>
+        <w:t xml:space="preserve">CSS custom properties </w:t>
+      </w:r>
+      <w:r>
+        <w:t xml:space="preserve">help manage reusable styles. </w:t>
+      </w:r>
+    </w:p>
     <w:sectPr>
       <w:pgSz w:w="12240" w:h="15840"/>
       <w:pgMar w:top="1440" w:right="1440" w:bottom="1440" w:left="1440" w:header="720" w:footer="720" w:gutter="0"/>
@@ -43,7 +108,124 @@
 </file>
 
 <file path=word/numbering.xml><?xml version="1.0" encoding="utf-8"?>
-<w:numbering xmlns:wpc="http://schemas.microsoft.com/office/word/2010/wordprocessingCanvas" xmlns:cx="http://schemas.microsoft.com/office/drawing/2014/chartex" xmlns:cx1="http://schemas.microsoft.com/office/drawing/2015/9/8/chartex" xmlns:cx2="http://schemas.microsoft.com/office/drawing/2015/10/21/chartex" xmlns:cx3="http://schemas.microsoft.com/office/drawing/2016/5/9/chartex" xmlns:cx4="http://schemas.microsoft.com/office/drawing/2016/5/10/chartex" xmlns:cx5="http://schemas.microsoft.com/office/drawing/2016/5/11/chartex" xmlns:cx6="http://schemas.microsoft.com/office/drawing/2016/5/12/chartex" xmlns:cx7="http://schemas.microsoft.com/office/drawing/2016/5/13/chartex" xmlns:cx8="http://schemas.microsoft.com/office/drawing/2016/5/14/chartex" xmlns:mc="http://schemas.openxmlformats.org/markup-compatibility/2006" xmlns:aink="http://schemas.microsoft.com/office/drawing/2016/ink" xmlns:am3d="http://schemas.microsoft.com/office/drawing/2017/model3d" xmlns:o="urn:schemas-microsoft-com:office:office" xmlns:oel="http://schemas.microsoft.com/office/2019/extlst" xmlns:r="http://schemas.openxmlformats.org/officeDocument/2006/relationships" xmlns:m="http://schemas.openxmlformats.org/officeDocument/2006/math" xmlns:v="urn:schemas-microsoft-com:vml" xmlns:wp14="http://schemas.microsoft.com/office/word/2010/wordprocessingDrawing" xmlns:wp="http://schemas.openxmlformats.org/drawingml/2006/wordprocessingDrawing" xmlns:w10="urn:schemas-microsoft-com:office:word" xmlns:w="http://schemas.openxmlformats.org/wordprocessingml/2006/main" xmlns:w14="http://schemas.microsoft.com/office/word/2010/wordml" xmlns:w15="http://schemas.microsoft.com/office/word/2012/wordml" xmlns:w16cex="http://schemas.microsoft.com/office/word/2018/wordml/cex" xmlns:w16cid="http://schemas.microsoft.com/office/word/2016/wordml/cid" xmlns:w16="http://schemas.microsoft.com/office/word/2018/wordml" xmlns:w16sdtdh="http://schemas.microsoft.com/office/word/2020/wordml/sdtdatahash" xmlns:w16se="http://schemas.microsoft.com/office/word/2015/wordml/symex" xmlns:wpg="http://schemas.microsoft.com/office/word/2010/wordprocessingGroup" xmlns:wpi="http://schemas.microsoft.com/office/word/2010/wordprocessingInk" xmlns:wne="http://schemas.microsoft.com/office/word/2006/wordml" xmlns:wps="http://schemas.microsoft.com/office/word/2010/wordprocessingShape" mc:Ignorable="w14 w15 w16se w16cid w16 w16cex w16sdtdh wp14"/>
+<w:numbering xmlns:wpc="http://schemas.microsoft.com/office/word/2010/wordprocessingCanvas" xmlns:cx="http://schemas.microsoft.com/office/drawing/2014/chartex" xmlns:cx1="http://schemas.microsoft.com/office/drawing/2015/9/8/chartex" xmlns:cx2="http://schemas.microsoft.com/office/drawing/2015/10/21/chartex" xmlns:cx3="http://schemas.microsoft.com/office/drawing/2016/5/9/chartex" xmlns:cx4="http://schemas.microsoft.com/office/drawing/2016/5/10/chartex" xmlns:cx5="http://schemas.microsoft.com/office/drawing/2016/5/11/chartex" xmlns:cx6="http://schemas.microsoft.com/office/drawing/2016/5/12/chartex" xmlns:cx7="http://schemas.microsoft.com/office/drawing/2016/5/13/chartex" xmlns:cx8="http://schemas.microsoft.com/office/drawing/2016/5/14/chartex" xmlns:mc="http://schemas.openxmlformats.org/markup-compatibility/2006" xmlns:aink="http://schemas.microsoft.com/office/drawing/2016/ink" xmlns:am3d="http://schemas.microsoft.com/office/drawing/2017/model3d" xmlns:o="urn:schemas-microsoft-com:office:office" xmlns:oel="http://schemas.microsoft.com/office/2019/extlst" xmlns:r="http://schemas.openxmlformats.org/officeDocument/2006/relationships" xmlns:m="http://schemas.openxmlformats.org/officeDocument/2006/math" xmlns:v="urn:schemas-microsoft-com:vml" xmlns:wp14="http://schemas.microsoft.com/office/word/2010/wordprocessingDrawing" xmlns:wp="http://schemas.openxmlformats.org/drawingml/2006/wordprocessingDrawing" xmlns:w10="urn:schemas-microsoft-com:office:word" xmlns:w="http://schemas.openxmlformats.org/wordprocessingml/2006/main" xmlns:w14="http://schemas.microsoft.com/office/word/2010/wordml" xmlns:w15="http://schemas.microsoft.com/office/word/2012/wordml" xmlns:w16cex="http://schemas.microsoft.com/office/word/2018/wordml/cex" xmlns:w16cid="http://schemas.microsoft.com/office/word/2016/wordml/cid" xmlns:w16="http://schemas.microsoft.com/office/word/2018/wordml" xmlns:w16sdtdh="http://schemas.microsoft.com/office/word/2020/wordml/sdtdatahash" xmlns:w16se="http://schemas.microsoft.com/office/word/2015/wordml/symex" xmlns:wpg="http://schemas.microsoft.com/office/word/2010/wordprocessingGroup" xmlns:wpi="http://schemas.microsoft.com/office/word/2010/wordprocessingInk" xmlns:wne="http://schemas.microsoft.com/office/word/2006/wordml" xmlns:wps="http://schemas.microsoft.com/office/word/2010/wordprocessingShape" mc:Ignorable="w14 w15 w16se w16cid w16 w16cex w16sdtdh wp14">
+  <w:abstractNum w:abstractNumId="0" w15:restartNumberingAfterBreak="0">
+    <w:nsid w:val="073A6AFC"/>
+    <w:multiLevelType w:val="multilevel"/>
+    <w:tmpl w:val="40962536"/>
+    <w:lvl w:ilvl="0">
+      <w:start w:val="1"/>
+      <w:numFmt w:val="decimal"/>
+      <w:lvlText w:val="%1."/>
+      <w:lvlJc w:val="left"/>
+      <w:pPr>
+        <w:tabs>
+          <w:tab w:val="num" w:pos="720"/>
+        </w:tabs>
+        <w:ind w:left="720" w:hanging="360"/>
+      </w:pPr>
+    </w:lvl>
+    <w:lvl w:ilvl="1" w:tentative="1">
+      <w:start w:val="1"/>
+      <w:numFmt w:val="decimal"/>
+      <w:lvlText w:val="%2."/>
+      <w:lvlJc w:val="left"/>
+      <w:pPr>
+        <w:tabs>
+          <w:tab w:val="num" w:pos="1440"/>
+        </w:tabs>
+        <w:ind w:left="1440" w:hanging="360"/>
+      </w:pPr>
+    </w:lvl>
+    <w:lvl w:ilvl="2" w:tentative="1">
+      <w:start w:val="1"/>
+      <w:numFmt w:val="decimal"/>
+      <w:lvlText w:val="%3."/>
+      <w:lvlJc w:val="left"/>
+      <w:pPr>
+        <w:tabs>
+          <w:tab w:val="num" w:pos="2160"/>
+        </w:tabs>
+        <w:ind w:left="2160" w:hanging="360"/>
+      </w:pPr>
+    </w:lvl>
+    <w:lvl w:ilvl="3" w:tentative="1">
+      <w:start w:val="1"/>
+      <w:numFmt w:val="decimal"/>
+      <w:lvlText w:val="%4."/>
+      <w:lvlJc w:val="left"/>
+      <w:pPr>
+        <w:tabs>
+          <w:tab w:val="num" w:pos="2880"/>
+        </w:tabs>
+        <w:ind w:left="2880" w:hanging="360"/>
+      </w:pPr>
+    </w:lvl>
+    <w:lvl w:ilvl="4" w:tentative="1">
+      <w:start w:val="1"/>
+      <w:numFmt w:val="decimal"/>
+      <w:lvlText w:val="%5."/>
+      <w:lvlJc w:val="left"/>
+      <w:pPr>
+        <w:tabs>
+          <w:tab w:val="num" w:pos="3600"/>
+        </w:tabs>
+        <w:ind w:left="3600" w:hanging="360"/>
+      </w:pPr>
+    </w:lvl>
+    <w:lvl w:ilvl="5" w:tentative="1">
+      <w:start w:val="1"/>
+      <w:numFmt w:val="decimal"/>
+      <w:lvlText w:val="%6."/>
+      <w:lvlJc w:val="left"/>
+      <w:pPr>
+        <w:tabs>
+          <w:tab w:val="num" w:pos="4320"/>
+        </w:tabs>
+        <w:ind w:left="4320" w:hanging="360"/>
+      </w:pPr>
+    </w:lvl>
+    <w:lvl w:ilvl="6" w:tentative="1">
+      <w:start w:val="1"/>
+      <w:numFmt w:val="decimal"/>
+      <w:lvlText w:val="%7."/>
+      <w:lvlJc w:val="left"/>
+      <w:pPr>
+        <w:tabs>
+          <w:tab w:val="num" w:pos="5040"/>
+        </w:tabs>
+        <w:ind w:left="5040" w:hanging="360"/>
+      </w:pPr>
+    </w:lvl>
+    <w:lvl w:ilvl="7" w:tentative="1">
+      <w:start w:val="1"/>
+      <w:numFmt w:val="decimal"/>
+      <w:lvlText w:val="%8."/>
+      <w:lvlJc w:val="left"/>
+      <w:pPr>
+        <w:tabs>
+          <w:tab w:val="num" w:pos="5760"/>
+        </w:tabs>
+        <w:ind w:left="5760" w:hanging="360"/>
+      </w:pPr>
+    </w:lvl>
+    <w:lvl w:ilvl="8" w:tentative="1">
+      <w:start w:val="1"/>
+      <w:numFmt w:val="decimal"/>
+      <w:lvlText w:val="%9."/>
+      <w:lvlJc w:val="left"/>
+      <w:pPr>
+        <w:tabs>
+          <w:tab w:val="num" w:pos="6480"/>
+        </w:tabs>
+        <w:ind w:left="6480" w:hanging="360"/>
+      </w:pPr>
+    </w:lvl>
+  </w:abstractNum>
+  <w:num w:numId="1" w16cid:durableId="160197050">
+    <w:abstractNumId w:val="0"/>
+  </w:num>
+</w:numbering>
 </file>
 
 <file path=word/styles.xml><?xml version="1.0" encoding="utf-8"?>

</xml_diff>